<commit_message>
Commit Labs 3rd time
</commit_message>
<xml_diff>
--- a/Lab/Lab 6/Bonus2.docx
+++ b/Lab/Lab 6/Bonus2.docx
@@ -169,12 +169,6 @@
         <w:rPr>
           <w:rFonts w:ascii="Times New Roman" w:eastAsia="Times New Roman" w:hAnsi="Times New Roman" w:cs="Times New Roman"/>
         </w:rPr>
-        <w:fldChar w:fldCharType="separate"/>
-      </w:r>
-      <w:r>
-        <w:rPr>
-          <w:rFonts w:ascii="Times New Roman" w:eastAsia="Times New Roman" w:hAnsi="Times New Roman" w:cs="Times New Roman"/>
-        </w:rPr>
         <w:fldChar w:fldCharType="end"/>
       </w:r>
     </w:p>
@@ -1051,24 +1045,159 @@
           <w:rFonts w:ascii="Times New Roman" w:eastAsia="Times New Roman" w:hAnsi="Times New Roman" w:cs="Times New Roman"/>
           <w:lang w:val="vi-VN"/>
         </w:rPr>
-        <w:t xml:space="preserve">Git cần một dịch vụ để có repository và GitHub chính là một dịch vụ cung cấp </w:t>
-      </w:r>
-      <w:r>
-        <w:rPr>
-          <w:rFonts w:ascii="Times New Roman" w:eastAsia="Times New Roman" w:hAnsi="Times New Roman" w:cs="Times New Roman"/>
-          <w:lang w:val="vi-VN"/>
-        </w:rPr>
-        <w:t>repository</w:t>
-      </w:r>
-      <w:r>
-        <w:rPr>
-          <w:rFonts w:ascii="Times New Roman" w:eastAsia="Times New Roman" w:hAnsi="Times New Roman" w:cs="Times New Roman"/>
-          <w:lang w:val="vi-VN"/>
-        </w:rPr>
-        <w:t>, mọi người có thể tạo tài khoản và sử dụng dịch vụ để tạo ra các repository cho riêng mình.</w:t>
+        <w:t>Git cần một dịch vụ để có repository và GitHub chính là một dịch vụ cung cấp repository, mọi người có thể tạo tài khoản và sử dụng dịch vụ để tạo ra các repository cho riêng mình.</w:t>
+      </w:r>
+    </w:p>
+    <w:p>
+      <w:pPr>
+        <w:rPr>
+          <w:rFonts w:ascii="Times New Roman" w:eastAsia="Times New Roman" w:hAnsi="Times New Roman" w:cs="Times New Roman"/>
+          <w:lang w:val="vi-VN"/>
+        </w:rPr>
+      </w:pPr>
+      <w:r>
+        <w:rPr>
+          <w:rFonts w:ascii="Times New Roman" w:eastAsia="Times New Roman" w:hAnsi="Times New Roman" w:cs="Times New Roman"/>
+          <w:lang w:val="vi-VN"/>
+        </w:rPr>
+        <w:t>Đường dẫn của người viết:</w:t>
+      </w:r>
+    </w:p>
+    <w:p>
+      <w:pPr>
+        <w:rPr>
+          <w:rStyle w:val="Hyperlink"/>
+          <w:rFonts w:ascii="Times New Roman" w:eastAsia="Times New Roman" w:hAnsi="Times New Roman" w:cs="Times New Roman"/>
+          <w:lang w:val="vi-VN"/>
+        </w:rPr>
+      </w:pPr>
+      <w:hyperlink r:id="rId12" w:history="1">
+        <w:r>
+          <w:rPr>
+            <w:rStyle w:val="Hyperlink"/>
+            <w:rFonts w:ascii="Times New Roman" w:eastAsia="Times New Roman" w:hAnsi="Times New Roman" w:cs="Times New Roman"/>
+            <w:lang w:val="vi-VN"/>
+          </w:rPr>
+          <w:t>https://github.com/sonLe-Thanh/Operating_system_192</w:t>
+        </w:r>
+      </w:hyperlink>
+    </w:p>
+    <w:p>
+      <w:pPr>
+        <w:rPr>
+          <w:rFonts w:ascii="Times New Roman" w:eastAsia="Times New Roman" w:hAnsi="Times New Roman" w:cs="Times New Roman"/>
+          <w:b/>
+          <w:lang w:val="vi-VN"/>
+        </w:rPr>
+      </w:pPr>
+      <w:r>
+        <w:rPr>
+          <w:rFonts w:ascii="Times New Roman" w:eastAsia="Times New Roman" w:hAnsi="Times New Roman" w:cs="Times New Roman"/>
+          <w:b/>
+          <w:lang w:val="vi-VN"/>
+        </w:rPr>
+        <w:t>5. Tại sao cần dùng Git</w:t>
+      </w:r>
+    </w:p>
+    <w:p>
+      <w:pPr>
+        <w:rPr>
+          <w:rFonts w:ascii="Times New Roman" w:eastAsia="Times New Roman" w:hAnsi="Times New Roman" w:cs="Times New Roman"/>
+          <w:lang w:val="vi-VN"/>
+        </w:rPr>
+      </w:pPr>
+      <w:r>
+        <w:rPr>
+          <w:rFonts w:ascii="Times New Roman" w:eastAsia="Times New Roman" w:hAnsi="Times New Roman" w:cs="Times New Roman"/>
+          <w:lang w:val="vi-VN"/>
+        </w:rPr>
+        <w:t>Git cho phép nhiều người dùng có thể commit lên cùng một repository, điều này khiến việc cùng thực hiện một project tiện hơn so với việc cùng gửi lên một dịch vụ lưu trữ đám mây. Ngoài ra, nếu ai đó bỗng dưng thêm một tính năng và xuất hiện lỗi, có thể quay lại các lần trước đó, tránh các sự việc đáng tiếc như lỗi không sửa được hay mất code.</w:t>
       </w:r>
       <w:bookmarkStart w:id="0" w:name="_GoBack"/>
       <w:bookmarkEnd w:id="0"/>
+    </w:p>
+    <w:p>
+      <w:pPr>
+        <w:rPr>
+          <w:rFonts w:ascii="Times New Roman" w:eastAsia="Times New Roman" w:hAnsi="Times New Roman" w:cs="Times New Roman"/>
+          <w:lang w:val="vi-VN"/>
+        </w:rPr>
+      </w:pPr>
+    </w:p>
+    <w:p>
+      <w:pPr>
+        <w:rPr>
+          <w:rFonts w:ascii="Times New Roman" w:eastAsia="Times New Roman" w:hAnsi="Times New Roman" w:cs="Times New Roman"/>
+          <w:b/>
+          <w:lang w:val="vi-VN"/>
+        </w:rPr>
+      </w:pPr>
+      <w:r>
+        <w:rPr>
+          <w:rFonts w:ascii="Times New Roman" w:eastAsia="Times New Roman" w:hAnsi="Times New Roman" w:cs="Times New Roman"/>
+          <w:b/>
+          <w:lang w:val="vi-VN"/>
+        </w:rPr>
+        <w:t>THAM KHẢO</w:t>
+      </w:r>
+    </w:p>
+    <w:p>
+      <w:pPr>
+        <w:rPr>
+          <w:rFonts w:ascii="Times New Roman" w:eastAsia="Times New Roman" w:hAnsi="Times New Roman" w:cs="Times New Roman"/>
+          <w:lang w:val="vi-VN"/>
+        </w:rPr>
+      </w:pPr>
+      <w:r>
+        <w:rPr>
+          <w:rFonts w:ascii="Times New Roman" w:eastAsia="Times New Roman" w:hAnsi="Times New Roman" w:cs="Times New Roman"/>
+          <w:lang w:val="vi-VN"/>
+        </w:rPr>
+        <w:t xml:space="preserve">[1] </w:t>
+      </w:r>
+      <w:hyperlink r:id="rId13" w:history="1">
+        <w:r>
+          <w:rPr>
+            <w:rStyle w:val="Hyperlink"/>
+            <w:rFonts w:ascii="Times New Roman" w:eastAsia="Times New Roman" w:hAnsi="Times New Roman" w:cs="Times New Roman"/>
+            <w:lang w:val="vi-VN"/>
+          </w:rPr>
+          <w:t>https://techmaster.vn/posts/35408/huong-dan-day-code-len-github</w:t>
+        </w:r>
+      </w:hyperlink>
+    </w:p>
+    <w:p>
+      <w:pPr>
+        <w:rPr>
+          <w:rFonts w:ascii="Times New Roman" w:eastAsia="Times New Roman" w:hAnsi="Times New Roman" w:cs="Times New Roman"/>
+          <w:lang w:val="vi-VN"/>
+        </w:rPr>
+      </w:pPr>
+      <w:r>
+        <w:rPr>
+          <w:rFonts w:ascii="Times New Roman" w:eastAsia="Times New Roman" w:hAnsi="Times New Roman" w:cs="Times New Roman"/>
+          <w:lang w:val="vi-VN"/>
+        </w:rPr>
+        <w:t xml:space="preserve">[2] </w:t>
+      </w:r>
+      <w:hyperlink r:id="rId14" w:history="1">
+        <w:r>
+          <w:rPr>
+            <w:rStyle w:val="Hyperlink"/>
+            <w:rFonts w:ascii="Times New Roman" w:eastAsia="Times New Roman" w:hAnsi="Times New Roman" w:cs="Times New Roman"/>
+            <w:lang w:val="vi-VN"/>
+          </w:rPr>
+          <w:t>https://git-scm.com/book/en/v2</w:t>
+        </w:r>
+      </w:hyperlink>
+    </w:p>
+    <w:p>
+      <w:pPr>
+        <w:rPr>
+          <w:rFonts w:ascii="Times New Roman" w:eastAsia="Times New Roman" w:hAnsi="Times New Roman" w:cs="Times New Roman"/>
+          <w:lang w:val="vi-VN"/>
+        </w:rPr>
+      </w:pPr>
     </w:p>
     <w:p>
       <w:pPr>
@@ -1641,6 +1770,17 @@
       <w:contextualSpacing/>
     </w:pPr>
   </w:style>
+  <w:style w:type="character" w:styleId="Hyperlink">
+    <w:name w:val="Hyperlink"/>
+    <w:basedOn w:val="DefaultParagraphFont"/>
+    <w:uiPriority w:val="99"/>
+    <w:unhideWhenUsed/>
+    <w:rsid w:val="00C33121"/>
+    <w:rPr>
+      <w:color w:val="0563C1" w:themeColor="hyperlink"/>
+      <w:u w:val="single"/>
+    </w:rPr>
+  </w:style>
 </w:styles>
 </file>
 

</xml_diff>